<commit_message>
exercise 1.D updated and completed
</commit_message>
<xml_diff>
--- a/1.D_ExploringMySQL_Bowman.docx
+++ b/1.D_ExploringMySQL_Bowman.docx
@@ -117,7 +117,50 @@
       <w:r>
         <w:t>For sys, the data seems to be centered around some sort of system and the data only has one table titled sys_config.</w:t>
       </w:r>
+      <w:r>
+        <w:t xml:space="preserve"> </w:t>
+      </w:r>
+      <w:r>
+        <w:t xml:space="preserve">For </w:t>
+      </w:r>
+      <w:r>
+        <w:t xml:space="preserve">the </w:t>
+      </w:r>
+      <w:r>
+        <w:t>world</w:t>
+      </w:r>
+      <w:r>
+        <w:t xml:space="preserve"> schema</w:t>
+      </w:r>
+      <w:r>
+        <w:t xml:space="preserve">, the data seems to be centered around </w:t>
+      </w:r>
+      <w:r>
+        <w:t xml:space="preserve">different locations </w:t>
+      </w:r>
+      <w:r>
+        <w:t>around the world</w:t>
+      </w:r>
+      <w:r>
+        <w:t xml:space="preserve">, the languages spoken around the world, and the level </w:t>
+      </w:r>
+      <w:r>
+        <w:t>of proficiency for languages spoken around the world.</w:t>
+      </w:r>
     </w:p>
+    <w:p>
+      <w:pPr>
+        <w:pStyle w:val="ListParagraph"/>
+        <w:numPr>
+          <w:ilvl w:val="1"/>
+          <w:numId w:val="2"/>
+        </w:numPr>
+      </w:pPr>
+      <w:r>
+        <w:t>What this tells me about the business behind the database is that the business must be some sort of film rental store that is located all over the world.</w:t>
+      </w:r>
+    </w:p>
+    <w:p/>
     <w:sectPr>
       <w:pgSz w:w="12240" w:h="15840"/>
       <w:pgMar w:top="1440" w:right="1440" w:bottom="1440" w:left="1440" w:header="720" w:footer="720" w:gutter="0"/>
@@ -238,7 +281,7 @@
         <w:ind w:left="1440" w:hanging="360"/>
       </w:pPr>
     </w:lvl>
-    <w:lvl w:ilvl="2" w:tplc="0409001B" w:tentative="1">
+    <w:lvl w:ilvl="2" w:tplc="0409001B">
       <w:start w:val="1"/>
       <w:numFmt w:val="lowerRoman"/>
       <w:lvlText w:val="%3."/>
@@ -1527,20 +1570,20 @@
 </file>
 
 <file path=customXml/item1.xml><?xml version="1.0" encoding="utf-8"?>
-<p:properties xmlns:p="http://schemas.microsoft.com/office/2006/metadata/properties" xmlns:xsi="http://www.w3.org/2001/XMLSchema-instance" xmlns:pc="http://schemas.microsoft.com/office/infopath/2007/PartnerControls">
-  <documentManagement>
-    <_activity xmlns="c9a4f7e1-1c89-4c7d-b798-b4beba5c5b41" xsi:nil="true"/>
-  </documentManagement>
-</p:properties>
-</file>
-
-<file path=customXml/item2.xml><?xml version="1.0" encoding="utf-8"?>
 <?mso-contentType ?>
 <FormTemplates xmlns="http://schemas.microsoft.com/sharepoint/v3/contenttype/forms">
   <Display>DocumentLibraryForm</Display>
   <Edit>DocumentLibraryForm</Edit>
   <New>DocumentLibraryForm</New>
 </FormTemplates>
+</file>
+
+<file path=customXml/item2.xml><?xml version="1.0" encoding="utf-8"?>
+<p:properties xmlns:p="http://schemas.microsoft.com/office/2006/metadata/properties" xmlns:xsi="http://www.w3.org/2001/XMLSchema-instance" xmlns:pc="http://schemas.microsoft.com/office/infopath/2007/PartnerControls">
+  <documentManagement>
+    <_activity xmlns="c9a4f7e1-1c89-4c7d-b798-b4beba5c5b41" xsi:nil="true"/>
+  </documentManagement>
+</p:properties>
 </file>
 
 <file path=customXml/item3.xml><?xml version="1.0" encoding="utf-8"?>
@@ -1726,25 +1769,25 @@
 </file>
 
 <file path=customXml/itemProps1.xml><?xml version="1.0" encoding="utf-8"?>
-<ds:datastoreItem xmlns:ds="http://schemas.openxmlformats.org/officeDocument/2006/customXml" ds:itemID="{3806627A-324F-488B-AEB2-0EAD37E49796}">
+<ds:datastoreItem xmlns:ds="http://schemas.openxmlformats.org/officeDocument/2006/customXml" ds:itemID="{130A7A44-9452-459C-9B0E-6605DCF1E23C}">
   <ds:schemaRefs>
-    <ds:schemaRef ds:uri="http://schemas.openxmlformats.org/package/2006/metadata/core-properties"/>
-    <ds:schemaRef ds:uri="http://purl.org/dc/terms/"/>
-    <ds:schemaRef ds:uri="http://schemas.microsoft.com/office/infopath/2007/PartnerControls"/>
-    <ds:schemaRef ds:uri="http://purl.org/dc/elements/1.1/"/>
-    <ds:schemaRef ds:uri="http://schemas.microsoft.com/office/2006/metadata/properties"/>
-    <ds:schemaRef ds:uri="http://www.w3.org/XML/1998/namespace"/>
-    <ds:schemaRef ds:uri="http://schemas.microsoft.com/office/2006/documentManagement/types"/>
-    <ds:schemaRef ds:uri="c9a4f7e1-1c89-4c7d-b798-b4beba5c5b41"/>
-    <ds:schemaRef ds:uri="http://purl.org/dc/dcmitype/"/>
+    <ds:schemaRef ds:uri="http://schemas.microsoft.com/sharepoint/v3/contenttype/forms"/>
   </ds:schemaRefs>
 </ds:datastoreItem>
 </file>
 
 <file path=customXml/itemProps2.xml><?xml version="1.0" encoding="utf-8"?>
-<ds:datastoreItem xmlns:ds="http://schemas.openxmlformats.org/officeDocument/2006/customXml" ds:itemID="{130A7A44-9452-459C-9B0E-6605DCF1E23C}">
+<ds:datastoreItem xmlns:ds="http://schemas.openxmlformats.org/officeDocument/2006/customXml" ds:itemID="{3806627A-324F-488B-AEB2-0EAD37E49796}">
   <ds:schemaRefs>
-    <ds:schemaRef ds:uri="http://schemas.microsoft.com/sharepoint/v3/contenttype/forms"/>
+    <ds:schemaRef ds:uri="http://schemas.microsoft.com/office/infopath/2007/PartnerControls"/>
+    <ds:schemaRef ds:uri="http://schemas.microsoft.com/office/2006/metadata/properties"/>
+    <ds:schemaRef ds:uri="http://schemas.microsoft.com/office/2006/documentManagement/types"/>
+    <ds:schemaRef ds:uri="http://purl.org/dc/terms/"/>
+    <ds:schemaRef ds:uri="http://purl.org/dc/dcmitype/"/>
+    <ds:schemaRef ds:uri="http://purl.org/dc/elements/1.1/"/>
+    <ds:schemaRef ds:uri="c9a4f7e1-1c89-4c7d-b798-b4beba5c5b41"/>
+    <ds:schemaRef ds:uri="http://schemas.openxmlformats.org/package/2006/metadata/core-properties"/>
+    <ds:schemaRef ds:uri="http://www.w3.org/XML/1998/namespace"/>
   </ds:schemaRefs>
 </ds:datastoreItem>
 </file>

</xml_diff>

<commit_message>
exercise 1.D updated and question 3 answered
</commit_message>
<xml_diff>
--- a/1.D_ExploringMySQL_Bowman.docx
+++ b/1.D_ExploringMySQL_Bowman.docx
@@ -28,7 +28,17 @@
         <w:t>. The sample of records must be typed exactly as it appears in the data. Then to run the code, on your keyboard hit ctrl, shift, and enter simultaneously. E</w:t>
       </w:r>
       <w:r>
-        <w:t>xample: “SELECT * FROM sakila.film;</w:t>
+        <w:t xml:space="preserve">xample: “SELECT * FROM </w:t>
+      </w:r>
+      <w:proofErr w:type="spellStart"/>
+      <w:proofErr w:type="gramStart"/>
+      <w:r>
+        <w:t>sakila.film</w:t>
+      </w:r>
+      <w:proofErr w:type="spellEnd"/>
+      <w:proofErr w:type="gramEnd"/>
+      <w:r>
+        <w:t>;</w:t>
       </w:r>
       <w:r>
         <w:t>”</w:t>
@@ -67,7 +77,17 @@
         </w:numPr>
       </w:pPr>
       <w:r>
-        <w:t>To specify columns to retrieve from a table, when typing out your code specify what column you want to retrieve from the table. Example: “SELECT title from sakila.film;</w:t>
+        <w:t xml:space="preserve">To specify columns to retrieve from a table, when typing out your code specify what column you want to retrieve from the table. Example: “SELECT title from </w:t>
+      </w:r>
+      <w:proofErr w:type="spellStart"/>
+      <w:proofErr w:type="gramStart"/>
+      <w:r>
+        <w:t>sakila.film</w:t>
+      </w:r>
+      <w:proofErr w:type="spellEnd"/>
+      <w:proofErr w:type="gramEnd"/>
+      <w:r>
+        <w:t>;</w:t>
       </w:r>
       <w:r>
         <w:t>” Or if you already have double-clicked the schema you want to pull a table from, again you can leave the schema out of your code. Example: “select title from film;”</w:t>
@@ -106,7 +126,15 @@
         <w:t>F</w:t>
       </w:r>
       <w:r>
-        <w:t xml:space="preserve">or sakila, the data seems to be centered around </w:t>
+        <w:t xml:space="preserve">or </w:t>
+      </w:r>
+      <w:proofErr w:type="spellStart"/>
+      <w:r>
+        <w:t>sakila</w:t>
+      </w:r>
+      <w:proofErr w:type="spellEnd"/>
+      <w:r>
+        <w:t xml:space="preserve">, the data seems to be centered around </w:t>
       </w:r>
       <w:r>
         <w:t>film rentals as it contains actors, different locations, staff, store, and payment data.</w:t>
@@ -115,7 +143,15 @@
         <w:t xml:space="preserve"> </w:t>
       </w:r>
       <w:r>
-        <w:t>For sys, the data seems to be centered around some sort of system and the data only has one table titled sys_config.</w:t>
+        <w:t xml:space="preserve">For sys, the data seems to be centered around some sort of system and the data only has one table titled </w:t>
+      </w:r>
+      <w:proofErr w:type="spellStart"/>
+      <w:r>
+        <w:t>sys_config</w:t>
+      </w:r>
+      <w:proofErr w:type="spellEnd"/>
+      <w:r>
+        <w:t>.</w:t>
       </w:r>
       <w:r>
         <w:t xml:space="preserve"> </w:t>
@@ -160,7 +196,29 @@
         <w:t>What this tells me about the business behind the database is that the business must be some sort of film rental store that is located all over the world.</w:t>
       </w:r>
     </w:p>
-    <w:p/>
+    <w:p>
+      <w:pPr>
+        <w:pStyle w:val="ListParagraph"/>
+        <w:numPr>
+          <w:ilvl w:val="0"/>
+          <w:numId w:val="2"/>
+        </w:numPr>
+      </w:pPr>
+      <w:r>
+        <w:t xml:space="preserve">When comparing </w:t>
+      </w:r>
+      <w:proofErr w:type="spellStart"/>
+      <w:r>
+        <w:t>sakila</w:t>
+      </w:r>
+      <w:proofErr w:type="spellEnd"/>
+      <w:r>
+        <w:t xml:space="preserve"> to our brainstorming exercise, I believe my group had a large amount of data regarding the business and goes in-depth </w:t>
+      </w:r>
+      <w:r>
+        <w:t>into all the different categories you may want to track to extract data from. Although, I would consolidate some subcategories because some don’t provide meaningful data for a business to use.</w:t>
+      </w:r>
+    </w:p>
     <w:sectPr>
       <w:pgSz w:w="12240" w:h="15840"/>
       <w:pgMar w:top="1440" w:right="1440" w:bottom="1440" w:left="1440" w:header="720" w:footer="720" w:gutter="0"/>
@@ -262,7 +320,7 @@
   <w:abstractNum w:abstractNumId="1" w15:restartNumberingAfterBreak="0">
     <w:nsid w:val="2E5C3A4A"/>
     <w:multiLevelType w:val="hybridMultilevel"/>
-    <w:tmpl w:val="51EC594A"/>
+    <w:tmpl w:val="E7D0CDB0"/>
     <w:lvl w:ilvl="0" w:tplc="0409000F">
       <w:start w:val="1"/>
       <w:numFmt w:val="decimal"/>
@@ -1570,23 +1628,6 @@
 </file>
 
 <file path=customXml/item1.xml><?xml version="1.0" encoding="utf-8"?>
-<?mso-contentType ?>
-<FormTemplates xmlns="http://schemas.microsoft.com/sharepoint/v3/contenttype/forms">
-  <Display>DocumentLibraryForm</Display>
-  <Edit>DocumentLibraryForm</Edit>
-  <New>DocumentLibraryForm</New>
-</FormTemplates>
-</file>
-
-<file path=customXml/item2.xml><?xml version="1.0" encoding="utf-8"?>
-<p:properties xmlns:p="http://schemas.microsoft.com/office/2006/metadata/properties" xmlns:xsi="http://www.w3.org/2001/XMLSchema-instance" xmlns:pc="http://schemas.microsoft.com/office/infopath/2007/PartnerControls">
-  <documentManagement>
-    <_activity xmlns="c9a4f7e1-1c89-4c7d-b798-b4beba5c5b41" xsi:nil="true"/>
-  </documentManagement>
-</p:properties>
-</file>
-
-<file path=customXml/item3.xml><?xml version="1.0" encoding="utf-8"?>
 <ct:contentTypeSchema xmlns:ct="http://schemas.microsoft.com/office/2006/metadata/contentType" xmlns:ma="http://schemas.microsoft.com/office/2006/metadata/properties/metaAttributes" ct:_="" ma:_="" ma:contentTypeName="Document" ma:contentTypeID="0x0101008EA85CBB2AE39A48A712290248E372EF" ma:contentTypeVersion="10" ma:contentTypeDescription="Create a new document." ma:contentTypeScope="" ma:versionID="62972dbcc3d88d659131b4ab45c6bd3a">
   <xsd:schema xmlns:xsd="http://www.w3.org/2001/XMLSchema" xmlns:xs="http://www.w3.org/2001/XMLSchema" xmlns:p="http://schemas.microsoft.com/office/2006/metadata/properties" xmlns:ns3="c9a4f7e1-1c89-4c7d-b798-b4beba5c5b41" targetNamespace="http://schemas.microsoft.com/office/2006/metadata/properties" ma:root="true" ma:fieldsID="8038a25fd95623ca0a11620ba48d011d" ns3:_="">
     <xsd:import namespace="c9a4f7e1-1c89-4c7d-b798-b4beba5c5b41"/>
@@ -1768,31 +1809,24 @@
 </ct:contentTypeSchema>
 </file>
 
-<file path=customXml/itemProps1.xml><?xml version="1.0" encoding="utf-8"?>
-<ds:datastoreItem xmlns:ds="http://schemas.openxmlformats.org/officeDocument/2006/customXml" ds:itemID="{130A7A44-9452-459C-9B0E-6605DCF1E23C}">
-  <ds:schemaRefs>
-    <ds:schemaRef ds:uri="http://schemas.microsoft.com/sharepoint/v3/contenttype/forms"/>
-  </ds:schemaRefs>
-</ds:datastoreItem>
+<file path=customXml/item2.xml><?xml version="1.0" encoding="utf-8"?>
+<p:properties xmlns:p="http://schemas.microsoft.com/office/2006/metadata/properties" xmlns:xsi="http://www.w3.org/2001/XMLSchema-instance" xmlns:pc="http://schemas.microsoft.com/office/infopath/2007/PartnerControls">
+  <documentManagement>
+    <_activity xmlns="c9a4f7e1-1c89-4c7d-b798-b4beba5c5b41" xsi:nil="true"/>
+  </documentManagement>
+</p:properties>
 </file>
 
-<file path=customXml/itemProps2.xml><?xml version="1.0" encoding="utf-8"?>
-<ds:datastoreItem xmlns:ds="http://schemas.openxmlformats.org/officeDocument/2006/customXml" ds:itemID="{3806627A-324F-488B-AEB2-0EAD37E49796}">
-  <ds:schemaRefs>
-    <ds:schemaRef ds:uri="http://schemas.microsoft.com/office/infopath/2007/PartnerControls"/>
-    <ds:schemaRef ds:uri="http://schemas.microsoft.com/office/2006/metadata/properties"/>
-    <ds:schemaRef ds:uri="http://schemas.microsoft.com/office/2006/documentManagement/types"/>
-    <ds:schemaRef ds:uri="http://purl.org/dc/terms/"/>
-    <ds:schemaRef ds:uri="http://purl.org/dc/dcmitype/"/>
-    <ds:schemaRef ds:uri="http://purl.org/dc/elements/1.1/"/>
-    <ds:schemaRef ds:uri="c9a4f7e1-1c89-4c7d-b798-b4beba5c5b41"/>
-    <ds:schemaRef ds:uri="http://schemas.openxmlformats.org/package/2006/metadata/core-properties"/>
-    <ds:schemaRef ds:uri="http://www.w3.org/XML/1998/namespace"/>
-  </ds:schemaRefs>
-</ds:datastoreItem>
+<file path=customXml/item3.xml><?xml version="1.0" encoding="utf-8"?>
+<?mso-contentType ?>
+<FormTemplates xmlns="http://schemas.microsoft.com/sharepoint/v3/contenttype/forms">
+  <Display>DocumentLibraryForm</Display>
+  <Edit>DocumentLibraryForm</Edit>
+  <New>DocumentLibraryForm</New>
+</FormTemplates>
 </file>
 
-<file path=customXml/itemProps3.xml><?xml version="1.0" encoding="utf-8"?>
+<file path=customXml/itemProps1.xml><?xml version="1.0" encoding="utf-8"?>
 <ds:datastoreItem xmlns:ds="http://schemas.openxmlformats.org/officeDocument/2006/customXml" ds:itemID="{54E54598-DFB0-4ED7-9128-4DF227976FBF}">
   <ds:schemaRefs>
     <ds:schemaRef ds:uri="http://schemas.microsoft.com/office/2006/metadata/contentType"/>
@@ -1808,4 +1842,22 @@
     <ds:schemaRef ds:uri="http://schemas.microsoft.com/internal/obd"/>
   </ds:schemaRefs>
 </ds:datastoreItem>
+</file>
+
+<file path=customXml/itemProps2.xml><?xml version="1.0" encoding="utf-8"?>
+<ds:datastoreItem xmlns:ds="http://schemas.openxmlformats.org/officeDocument/2006/customXml" ds:itemID="{3806627A-324F-488B-AEB2-0EAD37E49796}">
+  <ds:schemaRefs>
+    <ds:schemaRef ds:uri="http://schemas.microsoft.com/office/2006/metadata/properties"/>
+    <ds:schemaRef ds:uri="http://schemas.microsoft.com/office/infopath/2007/PartnerControls"/>
+    <ds:schemaRef ds:uri="c9a4f7e1-1c89-4c7d-b798-b4beba5c5b41"/>
+  </ds:schemaRefs>
+</ds:datastoreItem>
+</file>
+
+<file path=customXml/itemProps3.xml><?xml version="1.0" encoding="utf-8"?>
+<ds:datastoreItem xmlns:ds="http://schemas.openxmlformats.org/officeDocument/2006/customXml" ds:itemID="{130A7A44-9452-459C-9B0E-6605DCF1E23C}">
+  <ds:schemaRefs>
+    <ds:schemaRef ds:uri="http://schemas.microsoft.com/sharepoint/v3/contenttype/forms"/>
+  </ds:schemaRefs>
+</ds:datastoreItem>
 </file>
</xml_diff>